<commit_message>
Add AES256 and SHA256 lib classes and pdate docs
</commit_message>
<xml_diff>
--- a/docs/SecureBLE.docx
+++ b/docs/SecureBLE.docx
@@ -462,14 +462,6 @@
         </w:rPr>
         <w:t>January 2019</w:t>
       </w:r>
-      <w:r>
-        <w:rPr>
-          <w:rFonts w:cs="Times New Roman"/>
-          <w:sz w:val="28"/>
-          <w:szCs w:val="36"/>
-        </w:rPr>
-        <w:t>.</w:t>
-      </w:r>
     </w:p>
     <w:sdt>
       <w:sdtPr>
@@ -528,7 +520,7 @@
           <w:r>
             <w:fldChar w:fldCharType="separate"/>
           </w:r>
-          <w:hyperlink w:anchor="_Toc535785051" w:history="1">
+          <w:hyperlink w:anchor="_Toc535963973" w:history="1">
             <w:r>
               <w:rPr>
                 <w:rStyle w:val="Hyperlink"/>
@@ -573,7 +565,7 @@
                 <w:noProof/>
                 <w:webHidden/>
               </w:rPr>
-              <w:instrText xml:space="preserve"> PAGEREF _Toc535785051 \h </w:instrText>
+              <w:instrText xml:space="preserve"> PAGEREF _Toc535963973 \h </w:instrText>
             </w:r>
             <w:r>
               <w:rPr>
@@ -614,7 +606,7 @@
               <w:lang w:eastAsia="hr-HR"/>
             </w:rPr>
           </w:pPr>
-          <w:hyperlink w:anchor="_Toc535785052" w:history="1">
+          <w:hyperlink w:anchor="_Toc535963974" w:history="1">
             <w:r>
               <w:rPr>
                 <w:rStyle w:val="Hyperlink"/>
@@ -659,7 +651,7 @@
                 <w:noProof/>
                 <w:webHidden/>
               </w:rPr>
-              <w:instrText xml:space="preserve"> PAGEREF _Toc535785052 \h </w:instrText>
+              <w:instrText xml:space="preserve"> PAGEREF _Toc535963974 \h </w:instrText>
             </w:r>
             <w:r>
               <w:rPr>
@@ -704,7 +696,7 @@
               <w:lang w:eastAsia="hr-HR"/>
             </w:rPr>
           </w:pPr>
-          <w:hyperlink w:anchor="_Toc535785053" w:history="1">
+          <w:hyperlink w:anchor="_Toc535963975" w:history="1">
             <w:r>
               <w:rPr>
                 <w:rStyle w:val="Hyperlink"/>
@@ -749,7 +741,7 @@
                 <w:noProof/>
                 <w:webHidden/>
               </w:rPr>
-              <w:instrText xml:space="preserve"> PAGEREF _Toc535785053 \h </w:instrText>
+              <w:instrText xml:space="preserve"> PAGEREF _Toc535963975 \h </w:instrText>
             </w:r>
             <w:r>
               <w:rPr>
@@ -794,7 +786,7 @@
               <w:lang w:eastAsia="hr-HR"/>
             </w:rPr>
           </w:pPr>
-          <w:hyperlink w:anchor="_Toc535785054" w:history="1">
+          <w:hyperlink w:anchor="_Toc535963976" w:history="1">
             <w:r>
               <w:rPr>
                 <w:rStyle w:val="Hyperlink"/>
@@ -839,7 +831,7 @@
                 <w:noProof/>
                 <w:webHidden/>
               </w:rPr>
-              <w:instrText xml:space="preserve"> PAGEREF _Toc535785054 \h </w:instrText>
+              <w:instrText xml:space="preserve"> PAGEREF _Toc535963976 \h </w:instrText>
             </w:r>
             <w:r>
               <w:rPr>
@@ -884,7 +876,7 @@
               <w:lang w:eastAsia="hr-HR"/>
             </w:rPr>
           </w:pPr>
-          <w:hyperlink w:anchor="_Toc535785055" w:history="1">
+          <w:hyperlink w:anchor="_Toc535963977" w:history="1">
             <w:r>
               <w:rPr>
                 <w:rStyle w:val="Hyperlink"/>
@@ -929,7 +921,7 @@
                 <w:noProof/>
                 <w:webHidden/>
               </w:rPr>
-              <w:instrText xml:space="preserve"> PAGEREF _Toc535785055 \h </w:instrText>
+              <w:instrText xml:space="preserve"> PAGEREF _Toc535963977 \h </w:instrText>
             </w:r>
             <w:r>
               <w:rPr>
@@ -974,7 +966,7 @@
               <w:lang w:eastAsia="hr-HR"/>
             </w:rPr>
           </w:pPr>
-          <w:hyperlink w:anchor="_Toc535785056" w:history="1">
+          <w:hyperlink w:anchor="_Toc535963978" w:history="1">
             <w:r>
               <w:rPr>
                 <w:rStyle w:val="Hyperlink"/>
@@ -1019,7 +1011,7 @@
                 <w:noProof/>
                 <w:webHidden/>
               </w:rPr>
-              <w:instrText xml:space="preserve"> PAGEREF _Toc535785056 \h </w:instrText>
+              <w:instrText xml:space="preserve"> PAGEREF _Toc535963978 \h </w:instrText>
             </w:r>
             <w:r>
               <w:rPr>
@@ -1060,7 +1052,7 @@
               <w:lang w:eastAsia="hr-HR"/>
             </w:rPr>
           </w:pPr>
-          <w:hyperlink w:anchor="_Toc535785057" w:history="1">
+          <w:hyperlink w:anchor="_Toc535963979" w:history="1">
             <w:r>
               <w:rPr>
                 <w:rStyle w:val="Hyperlink"/>
@@ -1105,7 +1097,7 @@
                 <w:noProof/>
                 <w:webHidden/>
               </w:rPr>
-              <w:instrText xml:space="preserve"> PAGEREF _Toc535785057 \h </w:instrText>
+              <w:instrText xml:space="preserve"> PAGEREF _Toc535963979 \h </w:instrText>
             </w:r>
             <w:r>
               <w:rPr>
@@ -1146,7 +1138,7 @@
               <w:lang w:eastAsia="hr-HR"/>
             </w:rPr>
           </w:pPr>
-          <w:hyperlink w:anchor="_Toc535785058" w:history="1">
+          <w:hyperlink w:anchor="_Toc535963980" w:history="1">
             <w:r>
               <w:rPr>
                 <w:rStyle w:val="Hyperlink"/>
@@ -1191,7 +1183,7 @@
                 <w:noProof/>
                 <w:webHidden/>
               </w:rPr>
-              <w:instrText xml:space="preserve"> PAGEREF _Toc535785058 \h </w:instrText>
+              <w:instrText xml:space="preserve"> PAGEREF _Toc535963980 \h </w:instrText>
             </w:r>
             <w:r>
               <w:rPr>
@@ -1232,7 +1224,7 @@
               <w:lang w:eastAsia="hr-HR"/>
             </w:rPr>
           </w:pPr>
-          <w:hyperlink w:anchor="_Toc535785059" w:history="1">
+          <w:hyperlink w:anchor="_Toc535963981" w:history="1">
             <w:r>
               <w:rPr>
                 <w:rStyle w:val="Hyperlink"/>
@@ -1277,7 +1269,7 @@
                 <w:noProof/>
                 <w:webHidden/>
               </w:rPr>
-              <w:instrText xml:space="preserve"> PAGEREF _Toc535785059 \h </w:instrText>
+              <w:instrText xml:space="preserve"> PAGEREF _Toc535963981 \h </w:instrText>
             </w:r>
             <w:r>
               <w:rPr>
@@ -1318,7 +1310,7 @@
               <w:lang w:eastAsia="hr-HR"/>
             </w:rPr>
           </w:pPr>
-          <w:hyperlink w:anchor="_Toc535785060" w:history="1">
+          <w:hyperlink w:anchor="_Toc535963982" w:history="1">
             <w:r>
               <w:rPr>
                 <w:rStyle w:val="Hyperlink"/>
@@ -1363,7 +1355,7 @@
                 <w:noProof/>
                 <w:webHidden/>
               </w:rPr>
-              <w:instrText xml:space="preserve"> PAGEREF _Toc535785060 \h </w:instrText>
+              <w:instrText xml:space="preserve"> PAGEREF _Toc535963982 \h </w:instrText>
             </w:r>
             <w:r>
               <w:rPr>
@@ -1404,7 +1396,7 @@
               <w:lang w:eastAsia="hr-HR"/>
             </w:rPr>
           </w:pPr>
-          <w:hyperlink w:anchor="_Toc535785061" w:history="1">
+          <w:hyperlink w:anchor="_Toc535963983" w:history="1">
             <w:r>
               <w:rPr>
                 <w:rStyle w:val="Hyperlink"/>
@@ -1428,7 +1420,7 @@
                 <w:noProof/>
                 <w:lang w:val="sv-SE"/>
               </w:rPr>
-              <w:t>Conclusion</w:t>
+              <w:t>System implementation</w:t>
             </w:r>
             <w:r>
               <w:rPr>
@@ -1449,7 +1441,7 @@
                 <w:noProof/>
                 <w:webHidden/>
               </w:rPr>
-              <w:instrText xml:space="preserve"> PAGEREF _Toc535785061 \h </w:instrText>
+              <w:instrText xml:space="preserve"> PAGEREF _Toc535963983 \h </w:instrText>
             </w:r>
             <w:r>
               <w:rPr>
@@ -1470,6 +1462,186 @@
                 <w:webHidden/>
               </w:rPr>
               <w:t>12</w:t>
+            </w:r>
+            <w:r>
+              <w:rPr>
+                <w:noProof/>
+                <w:webHidden/>
+              </w:rPr>
+              <w:fldChar w:fldCharType="end"/>
+            </w:r>
+          </w:hyperlink>
+        </w:p>
+        <w:p>
+          <w:pPr>
+            <w:pStyle w:val="TOC2"/>
+            <w:tabs>
+              <w:tab w:val="left" w:pos="880"/>
+              <w:tab w:val="right" w:leader="dot" w:pos="9062"/>
+            </w:tabs>
+            <w:rPr>
+              <w:rFonts w:asciiTheme="minorHAnsi" w:eastAsiaTheme="minorEastAsia" w:hAnsiTheme="minorHAnsi"/>
+              <w:noProof/>
+              <w:sz w:val="22"/>
+              <w:lang w:eastAsia="hr-HR"/>
+            </w:rPr>
+          </w:pPr>
+          <w:hyperlink w:anchor="_Toc535963984" w:history="1">
+            <w:r>
+              <w:rPr>
+                <w:rStyle w:val="Hyperlink"/>
+                <w:noProof/>
+                <w:lang w:val="sv-SE"/>
+              </w:rPr>
+              <w:t>7.1</w:t>
+            </w:r>
+            <w:r>
+              <w:rPr>
+                <w:rFonts w:asciiTheme="minorHAnsi" w:eastAsiaTheme="minorEastAsia" w:hAnsiTheme="minorHAnsi"/>
+                <w:noProof/>
+                <w:sz w:val="22"/>
+                <w:lang w:eastAsia="hr-HR"/>
+              </w:rPr>
+              <w:tab/>
+            </w:r>
+            <w:r>
+              <w:rPr>
+                <w:rStyle w:val="Hyperlink"/>
+                <w:noProof/>
+                <w:lang w:val="sv-SE"/>
+              </w:rPr>
+              <w:t>Arduino Uno microcontroller</w:t>
+            </w:r>
+            <w:r>
+              <w:rPr>
+                <w:noProof/>
+                <w:webHidden/>
+              </w:rPr>
+              <w:tab/>
+            </w:r>
+            <w:r>
+              <w:rPr>
+                <w:noProof/>
+                <w:webHidden/>
+              </w:rPr>
+              <w:fldChar w:fldCharType="begin"/>
+            </w:r>
+            <w:r>
+              <w:rPr>
+                <w:noProof/>
+                <w:webHidden/>
+              </w:rPr>
+              <w:instrText xml:space="preserve"> PAGEREF _Toc535963984 \h </w:instrText>
+            </w:r>
+            <w:r>
+              <w:rPr>
+                <w:noProof/>
+                <w:webHidden/>
+              </w:rPr>
+            </w:r>
+            <w:r>
+              <w:rPr>
+                <w:noProof/>
+                <w:webHidden/>
+              </w:rPr>
+              <w:fldChar w:fldCharType="separate"/>
+            </w:r>
+            <w:r>
+              <w:rPr>
+                <w:noProof/>
+                <w:webHidden/>
+              </w:rPr>
+              <w:t>12</w:t>
+            </w:r>
+            <w:r>
+              <w:rPr>
+                <w:noProof/>
+                <w:webHidden/>
+              </w:rPr>
+              <w:fldChar w:fldCharType="end"/>
+            </w:r>
+          </w:hyperlink>
+        </w:p>
+        <w:p>
+          <w:pPr>
+            <w:pStyle w:val="TOC2"/>
+            <w:tabs>
+              <w:tab w:val="left" w:pos="880"/>
+              <w:tab w:val="right" w:leader="dot" w:pos="9062"/>
+            </w:tabs>
+            <w:rPr>
+              <w:rFonts w:asciiTheme="minorHAnsi" w:eastAsiaTheme="minorEastAsia" w:hAnsiTheme="minorHAnsi"/>
+              <w:noProof/>
+              <w:sz w:val="22"/>
+              <w:lang w:eastAsia="hr-HR"/>
+            </w:rPr>
+          </w:pPr>
+          <w:hyperlink w:anchor="_Toc535963985" w:history="1">
+            <w:r>
+              <w:rPr>
+                <w:rStyle w:val="Hyperlink"/>
+                <w:noProof/>
+                <w:lang w:val="sv-SE"/>
+              </w:rPr>
+              <w:t>7.2</w:t>
+            </w:r>
+            <w:r>
+              <w:rPr>
+                <w:rFonts w:asciiTheme="minorHAnsi" w:eastAsiaTheme="minorEastAsia" w:hAnsiTheme="minorHAnsi"/>
+                <w:noProof/>
+                <w:sz w:val="22"/>
+                <w:lang w:eastAsia="hr-HR"/>
+              </w:rPr>
+              <w:tab/>
+            </w:r>
+            <w:r>
+              <w:rPr>
+                <w:rStyle w:val="Hyperlink"/>
+                <w:noProof/>
+                <w:lang w:val="sv-SE"/>
+              </w:rPr>
+              <w:t>Android application</w:t>
+            </w:r>
+            <w:r>
+              <w:rPr>
+                <w:noProof/>
+                <w:webHidden/>
+              </w:rPr>
+              <w:tab/>
+            </w:r>
+            <w:r>
+              <w:rPr>
+                <w:noProof/>
+                <w:webHidden/>
+              </w:rPr>
+              <w:fldChar w:fldCharType="begin"/>
+            </w:r>
+            <w:r>
+              <w:rPr>
+                <w:noProof/>
+                <w:webHidden/>
+              </w:rPr>
+              <w:instrText xml:space="preserve"> PAGEREF _Toc535963985 \h </w:instrText>
+            </w:r>
+            <w:r>
+              <w:rPr>
+                <w:noProof/>
+                <w:webHidden/>
+              </w:rPr>
+            </w:r>
+            <w:r>
+              <w:rPr>
+                <w:noProof/>
+                <w:webHidden/>
+              </w:rPr>
+              <w:fldChar w:fldCharType="separate"/>
+            </w:r>
+            <w:r>
+              <w:rPr>
+                <w:noProof/>
+                <w:webHidden/>
+              </w:rPr>
+              <w:t>13</w:t>
             </w:r>
             <w:r>
               <w:rPr>
@@ -1490,13 +1662,99 @@
               <w:lang w:eastAsia="hr-HR"/>
             </w:rPr>
           </w:pPr>
-          <w:hyperlink w:anchor="_Toc535785062" w:history="1">
+          <w:hyperlink w:anchor="_Toc535963986" w:history="1">
             <w:r>
               <w:rPr>
                 <w:rStyle w:val="Hyperlink"/>
                 <w:noProof/>
                 <w:lang w:val="sv-SE"/>
               </w:rPr>
+              <w:t>8</w:t>
+            </w:r>
+            <w:r>
+              <w:rPr>
+                <w:rFonts w:asciiTheme="minorHAnsi" w:eastAsiaTheme="minorEastAsia" w:hAnsiTheme="minorHAnsi"/>
+                <w:noProof/>
+                <w:sz w:val="22"/>
+                <w:lang w:eastAsia="hr-HR"/>
+              </w:rPr>
+              <w:tab/>
+            </w:r>
+            <w:r>
+              <w:rPr>
+                <w:rStyle w:val="Hyperlink"/>
+                <w:noProof/>
+                <w:lang w:val="sv-SE"/>
+              </w:rPr>
+              <w:t>Conclusion</w:t>
+            </w:r>
+            <w:r>
+              <w:rPr>
+                <w:noProof/>
+                <w:webHidden/>
+              </w:rPr>
+              <w:tab/>
+            </w:r>
+            <w:r>
+              <w:rPr>
+                <w:noProof/>
+                <w:webHidden/>
+              </w:rPr>
+              <w:fldChar w:fldCharType="begin"/>
+            </w:r>
+            <w:r>
+              <w:rPr>
+                <w:noProof/>
+                <w:webHidden/>
+              </w:rPr>
+              <w:instrText xml:space="preserve"> PAGEREF _Toc535963986 \h </w:instrText>
+            </w:r>
+            <w:r>
+              <w:rPr>
+                <w:noProof/>
+                <w:webHidden/>
+              </w:rPr>
+            </w:r>
+            <w:r>
+              <w:rPr>
+                <w:noProof/>
+                <w:webHidden/>
+              </w:rPr>
+              <w:fldChar w:fldCharType="separate"/>
+            </w:r>
+            <w:r>
+              <w:rPr>
+                <w:noProof/>
+                <w:webHidden/>
+              </w:rPr>
+              <w:t>15</w:t>
+            </w:r>
+            <w:r>
+              <w:rPr>
+                <w:noProof/>
+                <w:webHidden/>
+              </w:rPr>
+              <w:fldChar w:fldCharType="end"/>
+            </w:r>
+          </w:hyperlink>
+        </w:p>
+        <w:p>
+          <w:pPr>
+            <w:pStyle w:val="TOC1"/>
+            <w:rPr>
+              <w:rFonts w:asciiTheme="minorHAnsi" w:eastAsiaTheme="minorEastAsia" w:hAnsiTheme="minorHAnsi"/>
+              <w:noProof/>
+              <w:sz w:val="22"/>
+              <w:lang w:eastAsia="hr-HR"/>
+            </w:rPr>
+          </w:pPr>
+          <w:hyperlink w:anchor="_Toc535963987" w:history="1">
+            <w:r>
+              <w:rPr>
+                <w:rStyle w:val="Hyperlink"/>
+                <w:noProof/>
+                <w:lang w:val="sv-SE"/>
+              </w:rPr>
               <w:t>LITERATURE</w:t>
             </w:r>
             <w:r>
@@ -1518,7 +1776,7 @@
                 <w:noProof/>
                 <w:webHidden/>
               </w:rPr>
-              <w:instrText xml:space="preserve"> PAGEREF _Toc535785062 \h </w:instrText>
+              <w:instrText xml:space="preserve"> PAGEREF _Toc535963987 \h </w:instrText>
             </w:r>
             <w:r>
               <w:rPr>
@@ -1538,7 +1796,7 @@
                 <w:noProof/>
                 <w:webHidden/>
               </w:rPr>
-              <w:t>13</w:t>
+              <w:t>16</w:t>
             </w:r>
             <w:r>
               <w:rPr>
@@ -1571,7 +1829,7 @@
           <w:lang w:val="sv-SE"/>
         </w:rPr>
       </w:pPr>
-      <w:bookmarkStart w:id="0" w:name="_Toc535785051"/>
+      <w:bookmarkStart w:id="0" w:name="_Toc535963973"/>
       <w:r>
         <w:rPr>
           <w:lang w:val="sv-SE"/>
@@ -1681,7 +1939,7 @@
           <w:lang w:val="sv-SE"/>
         </w:rPr>
       </w:pPr>
-      <w:bookmarkStart w:id="1" w:name="_Toc535785052"/>
+      <w:bookmarkStart w:id="1" w:name="_Toc535963974"/>
       <w:r>
         <w:rPr>
           <w:lang w:val="sv-SE"/>
@@ -1740,7 +1998,7 @@
           <w:lang w:val="sv-SE"/>
         </w:rPr>
       </w:pPr>
-      <w:bookmarkStart w:id="2" w:name="_Toc535785053"/>
+      <w:bookmarkStart w:id="2" w:name="_Toc535963975"/>
       <w:r>
         <w:rPr>
           <w:lang w:val="sv-SE"/>
@@ -1847,7 +2105,7 @@
           <w:lang w:val="sv-SE"/>
         </w:rPr>
       </w:pPr>
-      <w:bookmarkStart w:id="3" w:name="_Toc535785054"/>
+      <w:bookmarkStart w:id="3" w:name="_Toc535963976"/>
       <w:r>
         <w:rPr>
           <w:lang w:val="sv-SE"/>
@@ -1956,7 +2214,7 @@
           <w:lang w:val="sv-SE"/>
         </w:rPr>
       </w:pPr>
-      <w:bookmarkStart w:id="4" w:name="_Toc535785055"/>
+      <w:bookmarkStart w:id="4" w:name="_Toc535963977"/>
       <w:r>
         <w:rPr>
           <w:lang w:val="sv-SE"/>
@@ -2312,7 +2570,7 @@
           <w:lang w:val="sv-SE"/>
         </w:rPr>
       </w:pPr>
-      <w:bookmarkStart w:id="5" w:name="_Toc535785056"/>
+      <w:bookmarkStart w:id="5" w:name="_Toc535963978"/>
       <w:r>
         <w:rPr>
           <w:lang w:val="sv-SE"/>
@@ -2984,7 +3242,7 @@
           <w:lang w:val="sv-SE"/>
         </w:rPr>
       </w:pPr>
-      <w:bookmarkStart w:id="6" w:name="_Toc535785057"/>
+      <w:bookmarkStart w:id="6" w:name="_Toc535963979"/>
       <w:r>
         <w:rPr>
           <w:lang w:val="sv-SE"/>
@@ -3995,7 +4253,7 @@
           <w:lang w:val="sv-SE"/>
         </w:rPr>
       </w:pPr>
-      <w:bookmarkStart w:id="7" w:name="_Toc535785058"/>
+      <w:bookmarkStart w:id="7" w:name="_Toc535963980"/>
       <w:r>
         <w:rPr>
           <w:lang w:val="sv-SE"/>
@@ -4314,6 +4572,24 @@
         </w:rPr>
         <w:t>ellman key exchange protocol. Due to hash functions’ one-wayness, nobody should be able to break it in order to expose shared secret.</w:t>
       </w:r>
+      <w:r>
+        <w:rPr>
+          <w:lang w:val="sv-SE"/>
+        </w:rPr>
+        <w:t xml:space="preserve"> For symmetric encryption Advanced Encryption Standard, i.e. AES, is used with </w:t>
+      </w:r>
+      <w:r>
+        <w:rPr>
+          <w:lang w:val="sv-SE"/>
+        </w:rPr>
+        <w:t xml:space="preserve">the </w:t>
+      </w:r>
+      <w:r>
+        <w:rPr>
+          <w:lang w:val="sv-SE"/>
+        </w:rPr>
+        <w:t>key length of 256 bits.</w:t>
+      </w:r>
     </w:p>
     <w:p>
       <w:pPr>
@@ -4343,7 +4619,7 @@
           <w:lang w:val="sv-SE"/>
         </w:rPr>
       </w:pPr>
-      <w:bookmarkStart w:id="8" w:name="_Toc535785059"/>
+      <w:bookmarkStart w:id="8" w:name="_Toc535963981"/>
       <w:r>
         <w:rPr>
           <w:lang w:val="sv-SE"/>
@@ -4420,9 +4696,9 @@
         </w:rPr>
         <w:drawing>
           <wp:inline distT="0" distB="0" distL="0" distR="0">
-            <wp:extent cx="5760720" cy="2567940"/>
-            <wp:effectExtent l="0" t="0" r="0" b="3810"/>
-            <wp:docPr id="5" name="Picture 5"/>
+            <wp:extent cx="5760720" cy="2600325"/>
+            <wp:effectExtent l="0" t="0" r="0" b="9525"/>
+            <wp:docPr id="7" name="Picture 7"/>
             <wp:cNvGraphicFramePr>
               <a:graphicFrameLocks xmlns:a="http://schemas.openxmlformats.org/drawingml/2006/main" noChangeAspect="1"/>
             </wp:cNvGraphicFramePr>
@@ -4430,7 +4706,7 @@
               <a:graphicData uri="http://schemas.openxmlformats.org/drawingml/2006/picture">
                 <pic:pic xmlns:pic="http://schemas.openxmlformats.org/drawingml/2006/picture">
                   <pic:nvPicPr>
-                    <pic:cNvPr id="5" name="StateMachine.png"/>
+                    <pic:cNvPr id="7" name="StateMachine.png"/>
                     <pic:cNvPicPr/>
                   </pic:nvPicPr>
                   <pic:blipFill>
@@ -4448,7 +4724,7 @@
                   <pic:spPr>
                     <a:xfrm>
                       <a:off x="0" y="0"/>
-                      <a:ext cx="5760720" cy="2567940"/>
+                      <a:ext cx="5760720" cy="2600325"/>
                     </a:xfrm>
                     <a:prstGeom prst="rect">
                       <a:avLst/>
@@ -5761,6 +6037,53 @@
       </w:tr>
       <w:tr>
         <w:trPr>
+          <w:trHeight w:val="850"/>
+        </w:trPr>
+        <w:tc>
+          <w:tcPr>
+            <w:tcW w:w="4554" w:type="dxa"/>
+            <w:vAlign w:val="center"/>
+          </w:tcPr>
+          <w:p>
+            <w:pPr>
+              <w:keepNext/>
+              <w:spacing w:line="276" w:lineRule="auto"/>
+              <w:rPr>
+                <w:lang w:val="sv-SE"/>
+              </w:rPr>
+            </w:pPr>
+            <w:r>
+              <w:rPr>
+                <w:lang w:val="sv-SE"/>
+              </w:rPr>
+              <w:t>EVENT_DATA</w:t>
+            </w:r>
+          </w:p>
+        </w:tc>
+        <w:tc>
+          <w:tcPr>
+            <w:tcW w:w="4554" w:type="dxa"/>
+            <w:vAlign w:val="center"/>
+          </w:tcPr>
+          <w:p>
+            <w:pPr>
+              <w:keepNext/>
+              <w:spacing w:line="276" w:lineRule="auto"/>
+              <w:rPr>
+                <w:lang w:val="sv-SE"/>
+              </w:rPr>
+            </w:pPr>
+            <w:r>
+              <w:rPr>
+                <w:lang w:val="sv-SE"/>
+              </w:rPr>
+              <w:t>Indicates that another entity is sending data encrypted with shared secret.</w:t>
+            </w:r>
+          </w:p>
+        </w:tc>
+      </w:tr>
+      <w:tr>
+        <w:trPr>
           <w:trHeight w:val="1956"/>
         </w:trPr>
         <w:tc>
@@ -5857,6 +6180,7 @@
       <w:r>
         <w:rPr>
           <w:i w:val="0"/>
+          <w:noProof/>
           <w:sz w:val="24"/>
           <w:szCs w:val="24"/>
         </w:rPr>
@@ -5905,6 +6229,7 @@
       <w:r>
         <w:rPr>
           <w:i w:val="0"/>
+          <w:noProof/>
           <w:sz w:val="24"/>
           <w:szCs w:val="24"/>
         </w:rPr>
@@ -5941,7 +6266,7 @@
           <w:lang w:val="sv-SE"/>
         </w:rPr>
       </w:pPr>
-      <w:bookmarkStart w:id="9" w:name="_Toc535785060"/>
+      <w:bookmarkStart w:id="9" w:name="_Toc535963982"/>
       <w:r>
         <w:rPr>
           <w:lang w:val="sv-SE"/>
@@ -5969,7 +6294,19 @@
         <w:rPr>
           <w:lang w:val="sv-SE"/>
         </w:rPr>
-        <w:t xml:space="preserve">only limited number of bytes can be transferred across the BLE </w:t>
+        <w:t>only limited number of bytes</w:t>
+      </w:r>
+      <w:r>
+        <w:rPr>
+          <w:lang w:val="sv-SE"/>
+        </w:rPr>
+        <w:t xml:space="preserve"> (approximately 20 – 23 bytes)</w:t>
+      </w:r>
+      <w:r>
+        <w:rPr>
+          <w:lang w:val="sv-SE"/>
+        </w:rPr>
+        <w:t xml:space="preserve"> can be transferred across the BLE </w:t>
       </w:r>
       <w:r>
         <w:rPr>
@@ -6648,19 +6985,1590 @@
     </w:p>
     <w:p>
       <w:pPr>
-        <w:rPr>
-          <w:lang w:val="sv-SE"/>
-        </w:rPr>
-      </w:pPr>
-    </w:p>
-    <w:p>
-      <w:pPr>
         <w:pStyle w:val="Heading1"/>
         <w:rPr>
           <w:lang w:val="sv-SE"/>
         </w:rPr>
       </w:pPr>
-      <w:bookmarkStart w:id="10" w:name="_Toc535785061"/>
+      <w:bookmarkStart w:id="10" w:name="_Toc535963983"/>
+      <w:r>
+        <w:rPr>
+          <w:lang w:val="sv-SE"/>
+        </w:rPr>
+        <w:lastRenderedPageBreak/>
+        <w:t>System implementation</w:t>
+      </w:r>
+      <w:bookmarkEnd w:id="10"/>
+    </w:p>
+    <w:p>
+      <w:pPr>
+        <w:spacing w:line="360" w:lineRule="auto"/>
+        <w:ind w:firstLine="432"/>
+        <w:rPr>
+          <w:lang w:val="sv-SE"/>
+        </w:rPr>
+      </w:pPr>
+      <w:r>
+        <w:rPr>
+          <w:lang w:val="sv-SE"/>
+        </w:rPr>
+        <w:t>This chapter gives an overview of system implementation</w:t>
+      </w:r>
+      <w:r>
+        <w:rPr>
+          <w:lang w:val="sv-SE"/>
+        </w:rPr>
+        <w:t>, including both Arduino Uno microcontroller</w:t>
+      </w:r>
+      <w:r>
+        <w:rPr>
+          <w:lang w:val="sv-SE"/>
+        </w:rPr>
+        <w:t>’s</w:t>
+      </w:r>
+      <w:r>
+        <w:rPr>
+          <w:lang w:val="sv-SE"/>
+        </w:rPr>
+        <w:t xml:space="preserve"> and Android application</w:t>
+      </w:r>
+      <w:r>
+        <w:rPr>
+          <w:lang w:val="sv-SE"/>
+        </w:rPr>
+        <w:t>’s</w:t>
+      </w:r>
+      <w:r>
+        <w:rPr>
+          <w:lang w:val="sv-SE"/>
+        </w:rPr>
+        <w:t xml:space="preserve"> part</w:t>
+      </w:r>
+      <w:r>
+        <w:rPr>
+          <w:lang w:val="sv-SE"/>
+        </w:rPr>
+        <w:t>, as well as an overview of technologies used within this project</w:t>
+      </w:r>
+      <w:r>
+        <w:rPr>
+          <w:lang w:val="sv-SE"/>
+        </w:rPr>
+        <w:t>.</w:t>
+      </w:r>
+    </w:p>
+    <w:p>
+      <w:pPr>
+        <w:pStyle w:val="Heading2"/>
+        <w:rPr>
+          <w:lang w:val="sv-SE"/>
+        </w:rPr>
+      </w:pPr>
+      <w:bookmarkStart w:id="11" w:name="_Toc535963984"/>
+      <w:r>
+        <w:rPr>
+          <w:lang w:val="sv-SE"/>
+        </w:rPr>
+        <w:t>Arduino Uno microcontroller</w:t>
+      </w:r>
+      <w:bookmarkEnd w:id="11"/>
+    </w:p>
+    <w:p>
+      <w:pPr>
+        <w:spacing w:line="360" w:lineRule="auto"/>
+        <w:ind w:firstLine="432"/>
+        <w:rPr>
+          <w:lang w:val="sv-SE"/>
+        </w:rPr>
+      </w:pPr>
+      <w:r>
+        <w:rPr>
+          <w:lang w:val="sv-SE"/>
+        </w:rPr>
+        <w:t>Arduino Uno microcontroller part of the system is implemented by using C/C++ programming languages.</w:t>
+      </w:r>
+      <w:r>
+        <w:rPr>
+          <w:lang w:val="sv-SE"/>
+        </w:rPr>
+        <w:t xml:space="preserve"> While implementing the system</w:t>
+      </w:r>
+      <w:r>
+        <w:rPr>
+          <w:lang w:val="sv-SE"/>
+        </w:rPr>
+        <w:t>,</w:t>
+      </w:r>
+      <w:r>
+        <w:rPr>
+          <w:lang w:val="sv-SE"/>
+        </w:rPr>
+        <w:t xml:space="preserve"> Platformio IDE Visual Studio Code extension is being used.</w:t>
+      </w:r>
+    </w:p>
+    <w:p>
+      <w:pPr>
+        <w:spacing w:line="360" w:lineRule="auto"/>
+        <w:ind w:firstLine="432"/>
+        <w:rPr>
+          <w:lang w:val="sv-SE"/>
+        </w:rPr>
+      </w:pPr>
+      <w:r>
+        <w:rPr>
+          <w:lang w:val="sv-SE"/>
+        </w:rPr>
+        <w:t>Cryptographic and mathematical parts of implementation, such as generating Elliptic-Curve Diffie-Hellman key pair or shared secret, are realized by using an open source Arduino Cryptography L</w:t>
+      </w:r>
+      <w:r>
+        <w:rPr>
+          <w:lang w:val="sv-SE"/>
+        </w:rPr>
+        <w:t xml:space="preserve">ibrary </w:t>
+      </w:r>
+      <w:r>
+        <w:rPr>
+          <w:lang w:val="sv-SE"/>
+        </w:rPr>
+        <w:t>[</w:t>
+      </w:r>
+      <w:r>
+        <w:rPr>
+          <w:lang w:val="sv-SE"/>
+        </w:rPr>
+        <w:t>7</w:t>
+      </w:r>
+      <w:r>
+        <w:rPr>
+          <w:lang w:val="sv-SE"/>
+        </w:rPr>
+        <w:t>].</w:t>
+      </w:r>
+    </w:p>
+    <w:p>
+      <w:pPr>
+        <w:spacing w:line="360" w:lineRule="auto"/>
+        <w:ind w:firstLine="432"/>
+        <w:rPr>
+          <w:lang w:val="sv-SE"/>
+        </w:rPr>
+      </w:pPr>
+      <w:r>
+        <w:rPr>
+          <w:lang w:val="sv-SE"/>
+        </w:rPr>
+        <w:t>Implementation consists of 4 main classes:</w:t>
+      </w:r>
+    </w:p>
+    <w:p>
+      <w:pPr>
+        <w:pStyle w:val="ListParagraph"/>
+        <w:numPr>
+          <w:ilvl w:val="0"/>
+          <w:numId w:val="18"/>
+        </w:numPr>
+        <w:spacing w:line="360" w:lineRule="auto"/>
+        <w:rPr>
+          <w:i/>
+          <w:lang w:val="sv-SE"/>
+        </w:rPr>
+      </w:pPr>
+      <w:r>
+        <w:rPr>
+          <w:i/>
+          <w:lang w:val="sv-SE"/>
+        </w:rPr>
+        <w:t>MessageParser</w:t>
+      </w:r>
+    </w:p>
+    <w:p>
+      <w:pPr>
+        <w:pStyle w:val="ListParagraph"/>
+        <w:numPr>
+          <w:ilvl w:val="0"/>
+          <w:numId w:val="18"/>
+        </w:numPr>
+        <w:spacing w:line="360" w:lineRule="auto"/>
+        <w:rPr>
+          <w:i/>
+          <w:lang w:val="sv-SE"/>
+        </w:rPr>
+      </w:pPr>
+      <w:r>
+        <w:rPr>
+          <w:i/>
+          <w:lang w:val="sv-SE"/>
+        </w:rPr>
+        <w:t>StateMachine</w:t>
+      </w:r>
+    </w:p>
+    <w:p>
+      <w:pPr>
+        <w:pStyle w:val="ListParagraph"/>
+        <w:numPr>
+          <w:ilvl w:val="0"/>
+          <w:numId w:val="18"/>
+        </w:numPr>
+        <w:spacing w:line="360" w:lineRule="auto"/>
+        <w:rPr>
+          <w:i/>
+          <w:lang w:val="sv-SE"/>
+        </w:rPr>
+      </w:pPr>
+      <w:r>
+        <w:rPr>
+          <w:i/>
+          <w:lang w:val="sv-SE"/>
+        </w:rPr>
+        <w:t>ECDHKeyExchange</w:t>
+      </w:r>
+    </w:p>
+    <w:p>
+      <w:pPr>
+        <w:pStyle w:val="ListParagraph"/>
+        <w:numPr>
+          <w:ilvl w:val="0"/>
+          <w:numId w:val="18"/>
+        </w:numPr>
+        <w:spacing w:line="360" w:lineRule="auto"/>
+        <w:rPr>
+          <w:i/>
+          <w:lang w:val="sv-SE"/>
+        </w:rPr>
+      </w:pPr>
+      <w:r>
+        <w:rPr>
+          <w:i/>
+          <w:lang w:val="sv-SE"/>
+        </w:rPr>
+        <w:t>STS</w:t>
+      </w:r>
+    </w:p>
+    <w:p>
+      <w:pPr>
+        <w:spacing w:line="360" w:lineRule="auto"/>
+        <w:ind w:firstLine="432"/>
+        <w:rPr>
+          <w:lang w:val="sv-SE"/>
+        </w:rPr>
+      </w:pPr>
+      <w:r>
+        <w:rPr>
+          <w:i/>
+          <w:lang w:val="sv-SE"/>
+        </w:rPr>
+        <w:t>MessageParser</w:t>
+      </w:r>
+      <w:r>
+        <w:rPr>
+          <w:lang w:val="sv-SE"/>
+        </w:rPr>
+        <w:t xml:space="preserve"> class is responsible for parsing content received over Bluetooth Low Energe, i.e. BLE, </w:t>
+      </w:r>
+      <w:r>
+        <w:rPr>
+          <w:lang w:val="sv-SE"/>
+        </w:rPr>
+        <w:t xml:space="preserve">communication </w:t>
+      </w:r>
+      <w:r>
+        <w:rPr>
+          <w:lang w:val="sv-SE"/>
+        </w:rPr>
+        <w:t>channel. Content is parsed according to the message format specified in the previous chapter.</w:t>
+      </w:r>
+    </w:p>
+    <w:p>
+      <w:pPr>
+        <w:spacing w:line="360" w:lineRule="auto"/>
+        <w:ind w:firstLine="432"/>
+        <w:rPr>
+          <w:lang w:val="sv-SE"/>
+        </w:rPr>
+      </w:pPr>
+      <w:r>
+        <w:rPr>
+          <w:i/>
+          <w:lang w:val="sv-SE"/>
+        </w:rPr>
+        <w:t>StateMachine</w:t>
+      </w:r>
+      <w:r>
+        <w:rPr>
+          <w:lang w:val="sv-SE"/>
+        </w:rPr>
+        <w:t xml:space="preserve"> class contains definition of states, events and conditions for switching the state machine from one state to another.</w:t>
+      </w:r>
+      <w:r>
+        <w:rPr>
+          <w:lang w:val="sv-SE"/>
+        </w:rPr>
+        <w:t xml:space="preserve"> This class encapsulates both, </w:t>
+      </w:r>
+      <w:r>
+        <w:rPr>
+          <w:i/>
+          <w:lang w:val="sv-SE"/>
+        </w:rPr>
+        <w:t>ECDHKeyExchange</w:t>
+      </w:r>
+      <w:r>
+        <w:rPr>
+          <w:lang w:val="sv-SE"/>
+        </w:rPr>
+        <w:t xml:space="preserve"> and </w:t>
+      </w:r>
+      <w:r>
+        <w:rPr>
+          <w:i/>
+          <w:lang w:val="sv-SE"/>
+        </w:rPr>
+        <w:t>STS</w:t>
+      </w:r>
+      <w:r>
+        <w:rPr>
+          <w:lang w:val="sv-SE"/>
+        </w:rPr>
+        <w:t xml:space="preserve"> </w:t>
+      </w:r>
+      <w:r>
+        <w:rPr>
+          <w:lang w:val="sv-SE"/>
+        </w:rPr>
+        <w:t>class, which are responsible for generating Elliptic-Curve Diffie-Hellman key pair and shared secret, verifying the signature and symmetrical encryption / decryption.</w:t>
+      </w:r>
+    </w:p>
+    <w:p>
+      <w:pPr>
+        <w:spacing w:line="360" w:lineRule="auto"/>
+        <w:rPr>
+          <w:lang w:val="sv-SE"/>
+        </w:rPr>
+      </w:pPr>
+    </w:p>
+    <w:tbl>
+      <w:tblPr>
+        <w:tblStyle w:val="TableGrid"/>
+        <w:tblW w:w="0" w:type="auto"/>
+        <w:jc w:val="center"/>
+        <w:tblLook w:val="04A0" w:firstRow="1" w:lastRow="0" w:firstColumn="1" w:lastColumn="0" w:noHBand="0" w:noVBand="1"/>
+      </w:tblPr>
+      <w:tblGrid>
+        <w:gridCol w:w="2948"/>
+        <w:gridCol w:w="2948"/>
+      </w:tblGrid>
+      <w:tr>
+        <w:trPr>
+          <w:trHeight w:val="408"/>
+          <w:jc w:val="center"/>
+        </w:trPr>
+        <w:tc>
+          <w:tcPr>
+            <w:tcW w:w="5896" w:type="dxa"/>
+            <w:gridSpan w:val="2"/>
+            <w:shd w:val="clear" w:color="auto" w:fill="2E74B5" w:themeFill="accent1" w:themeFillShade="BF"/>
+            <w:vAlign w:val="center"/>
+          </w:tcPr>
+          <w:p>
+            <w:pPr>
+              <w:keepNext/>
+              <w:tabs>
+                <w:tab w:val="center" w:pos="1402"/>
+                <w:tab w:val="right" w:pos="2804"/>
+              </w:tabs>
+              <w:spacing w:line="360" w:lineRule="auto"/>
+              <w:jc w:val="center"/>
+              <w:rPr>
+                <w:lang w:val="sv-SE"/>
+              </w:rPr>
+            </w:pPr>
+            <w:r>
+              <w:rPr>
+                <w:b/>
+                <w:color w:val="FFFFFF" w:themeColor="background1"/>
+                <w:lang w:val="sv-SE"/>
+              </w:rPr>
+              <w:lastRenderedPageBreak/>
+              <w:t>Arduino Uno specifications</w:t>
+            </w:r>
+          </w:p>
+        </w:tc>
+      </w:tr>
+      <w:tr>
+        <w:trPr>
+          <w:trHeight w:val="283"/>
+          <w:jc w:val="center"/>
+        </w:trPr>
+        <w:tc>
+          <w:tcPr>
+            <w:tcW w:w="2948" w:type="dxa"/>
+            <w:vAlign w:val="center"/>
+          </w:tcPr>
+          <w:p>
+            <w:pPr>
+              <w:keepNext/>
+              <w:spacing w:line="360" w:lineRule="auto"/>
+              <w:jc w:val="center"/>
+              <w:rPr>
+                <w:lang w:val="sv-SE"/>
+              </w:rPr>
+            </w:pPr>
+            <w:r>
+              <w:rPr>
+                <w:lang w:val="sv-SE"/>
+              </w:rPr>
+              <w:t>Microcontroller</w:t>
+            </w:r>
+          </w:p>
+        </w:tc>
+        <w:tc>
+          <w:tcPr>
+            <w:tcW w:w="2948" w:type="dxa"/>
+            <w:vAlign w:val="center"/>
+          </w:tcPr>
+          <w:p>
+            <w:pPr>
+              <w:keepNext/>
+              <w:spacing w:line="360" w:lineRule="auto"/>
+              <w:jc w:val="center"/>
+              <w:rPr>
+                <w:lang w:val="sv-SE"/>
+              </w:rPr>
+            </w:pPr>
+            <w:r>
+              <w:rPr>
+                <w:lang w:val="sv-SE"/>
+              </w:rPr>
+              <w:t>Atmega328P</w:t>
+            </w:r>
+          </w:p>
+        </w:tc>
+      </w:tr>
+      <w:tr>
+        <w:trPr>
+          <w:trHeight w:val="408"/>
+          <w:jc w:val="center"/>
+        </w:trPr>
+        <w:tc>
+          <w:tcPr>
+            <w:tcW w:w="2948" w:type="dxa"/>
+            <w:vAlign w:val="center"/>
+          </w:tcPr>
+          <w:p>
+            <w:pPr>
+              <w:keepNext/>
+              <w:spacing w:line="360" w:lineRule="auto"/>
+              <w:jc w:val="center"/>
+              <w:rPr>
+                <w:lang w:val="sv-SE"/>
+              </w:rPr>
+            </w:pPr>
+            <w:r>
+              <w:rPr>
+                <w:lang w:val="sv-SE"/>
+              </w:rPr>
+              <w:t>Flash Memory</w:t>
+            </w:r>
+          </w:p>
+        </w:tc>
+        <w:tc>
+          <w:tcPr>
+            <w:tcW w:w="2948" w:type="dxa"/>
+            <w:vAlign w:val="center"/>
+          </w:tcPr>
+          <w:p>
+            <w:pPr>
+              <w:keepNext/>
+              <w:spacing w:line="360" w:lineRule="auto"/>
+              <w:jc w:val="center"/>
+              <w:rPr>
+                <w:lang w:val="sv-SE"/>
+              </w:rPr>
+            </w:pPr>
+            <w:r>
+              <w:rPr>
+                <w:lang w:val="sv-SE"/>
+              </w:rPr>
+              <w:t>32 KB</w:t>
+            </w:r>
+          </w:p>
+        </w:tc>
+      </w:tr>
+      <w:tr>
+        <w:trPr>
+          <w:trHeight w:val="408"/>
+          <w:jc w:val="center"/>
+        </w:trPr>
+        <w:tc>
+          <w:tcPr>
+            <w:tcW w:w="2948" w:type="dxa"/>
+            <w:vAlign w:val="center"/>
+          </w:tcPr>
+          <w:p>
+            <w:pPr>
+              <w:keepNext/>
+              <w:spacing w:line="360" w:lineRule="auto"/>
+              <w:jc w:val="center"/>
+              <w:rPr>
+                <w:lang w:val="sv-SE"/>
+              </w:rPr>
+            </w:pPr>
+            <w:r>
+              <w:rPr>
+                <w:lang w:val="sv-SE"/>
+              </w:rPr>
+              <w:t>SRAM</w:t>
+            </w:r>
+          </w:p>
+        </w:tc>
+        <w:tc>
+          <w:tcPr>
+            <w:tcW w:w="2948" w:type="dxa"/>
+            <w:vAlign w:val="center"/>
+          </w:tcPr>
+          <w:p>
+            <w:pPr>
+              <w:keepNext/>
+              <w:spacing w:line="360" w:lineRule="auto"/>
+              <w:jc w:val="center"/>
+              <w:rPr>
+                <w:lang w:val="sv-SE"/>
+              </w:rPr>
+            </w:pPr>
+            <w:r>
+              <w:rPr>
+                <w:lang w:val="sv-SE"/>
+              </w:rPr>
+              <w:t>2 KB</w:t>
+            </w:r>
+          </w:p>
+        </w:tc>
+      </w:tr>
+      <w:tr>
+        <w:trPr>
+          <w:trHeight w:val="408"/>
+          <w:jc w:val="center"/>
+        </w:trPr>
+        <w:tc>
+          <w:tcPr>
+            <w:tcW w:w="2948" w:type="dxa"/>
+            <w:vAlign w:val="center"/>
+          </w:tcPr>
+          <w:p>
+            <w:pPr>
+              <w:keepNext/>
+              <w:spacing w:line="360" w:lineRule="auto"/>
+              <w:jc w:val="center"/>
+              <w:rPr>
+                <w:lang w:val="sv-SE"/>
+              </w:rPr>
+            </w:pPr>
+            <w:r>
+              <w:rPr>
+                <w:lang w:val="sv-SE"/>
+              </w:rPr>
+              <w:t>EEPROM</w:t>
+            </w:r>
+          </w:p>
+        </w:tc>
+        <w:tc>
+          <w:tcPr>
+            <w:tcW w:w="2948" w:type="dxa"/>
+            <w:vAlign w:val="center"/>
+          </w:tcPr>
+          <w:p>
+            <w:pPr>
+              <w:keepNext/>
+              <w:spacing w:line="360" w:lineRule="auto"/>
+              <w:jc w:val="center"/>
+              <w:rPr>
+                <w:lang w:val="sv-SE"/>
+              </w:rPr>
+            </w:pPr>
+            <w:r>
+              <w:rPr>
+                <w:lang w:val="sv-SE"/>
+              </w:rPr>
+              <w:t>1 KB</w:t>
+            </w:r>
+          </w:p>
+        </w:tc>
+      </w:tr>
+      <w:tr>
+        <w:trPr>
+          <w:trHeight w:val="408"/>
+          <w:jc w:val="center"/>
+        </w:trPr>
+        <w:tc>
+          <w:tcPr>
+            <w:tcW w:w="2948" w:type="dxa"/>
+            <w:vAlign w:val="center"/>
+          </w:tcPr>
+          <w:p>
+            <w:pPr>
+              <w:keepNext/>
+              <w:spacing w:line="360" w:lineRule="auto"/>
+              <w:jc w:val="center"/>
+              <w:rPr>
+                <w:lang w:val="sv-SE"/>
+              </w:rPr>
+            </w:pPr>
+            <w:r>
+              <w:rPr>
+                <w:lang w:val="sv-SE"/>
+              </w:rPr>
+              <w:t>Clock Speed</w:t>
+            </w:r>
+          </w:p>
+        </w:tc>
+        <w:tc>
+          <w:tcPr>
+            <w:tcW w:w="2948" w:type="dxa"/>
+            <w:vAlign w:val="center"/>
+          </w:tcPr>
+          <w:p>
+            <w:pPr>
+              <w:keepNext/>
+              <w:spacing w:line="360" w:lineRule="auto"/>
+              <w:jc w:val="center"/>
+              <w:rPr>
+                <w:lang w:val="sv-SE"/>
+              </w:rPr>
+            </w:pPr>
+            <w:r>
+              <w:rPr>
+                <w:lang w:val="sv-SE"/>
+              </w:rPr>
+              <w:t>16 MHz</w:t>
+            </w:r>
+          </w:p>
+        </w:tc>
+      </w:tr>
+    </w:tbl>
+    <w:p>
+      <w:pPr>
+        <w:pStyle w:val="Caption"/>
+        <w:jc w:val="center"/>
+        <w:rPr>
+          <w:i w:val="0"/>
+          <w:sz w:val="24"/>
+          <w:szCs w:val="24"/>
+        </w:rPr>
+      </w:pPr>
+    </w:p>
+    <w:p>
+      <w:pPr>
+        <w:pStyle w:val="Caption"/>
+        <w:jc w:val="center"/>
+        <w:rPr>
+          <w:i w:val="0"/>
+          <w:sz w:val="24"/>
+          <w:szCs w:val="24"/>
+        </w:rPr>
+      </w:pPr>
+      <w:r>
+        <w:rPr>
+          <w:i w:val="0"/>
+          <w:sz w:val="24"/>
+          <w:szCs w:val="24"/>
+        </w:rPr>
+        <w:t xml:space="preserve">Table </w:t>
+      </w:r>
+      <w:r>
+        <w:rPr>
+          <w:i w:val="0"/>
+          <w:sz w:val="24"/>
+          <w:szCs w:val="24"/>
+        </w:rPr>
+        <w:fldChar w:fldCharType="begin"/>
+      </w:r>
+      <w:r>
+        <w:rPr>
+          <w:i w:val="0"/>
+          <w:sz w:val="24"/>
+          <w:szCs w:val="24"/>
+        </w:rPr>
+        <w:instrText xml:space="preserve"> STYLEREF 1 \s </w:instrText>
+      </w:r>
+      <w:r>
+        <w:rPr>
+          <w:i w:val="0"/>
+          <w:sz w:val="24"/>
+          <w:szCs w:val="24"/>
+        </w:rPr>
+        <w:fldChar w:fldCharType="separate"/>
+      </w:r>
+      <w:r>
+        <w:rPr>
+          <w:i w:val="0"/>
+          <w:noProof/>
+          <w:sz w:val="24"/>
+          <w:szCs w:val="24"/>
+        </w:rPr>
+        <w:t>7</w:t>
+      </w:r>
+      <w:r>
+        <w:rPr>
+          <w:i w:val="0"/>
+          <w:sz w:val="24"/>
+          <w:szCs w:val="24"/>
+        </w:rPr>
+        <w:fldChar w:fldCharType="end"/>
+      </w:r>
+      <w:r>
+        <w:rPr>
+          <w:i w:val="0"/>
+          <w:sz w:val="24"/>
+          <w:szCs w:val="24"/>
+        </w:rPr>
+        <w:noBreakHyphen/>
+      </w:r>
+      <w:r>
+        <w:rPr>
+          <w:i w:val="0"/>
+          <w:sz w:val="24"/>
+          <w:szCs w:val="24"/>
+        </w:rPr>
+        <w:fldChar w:fldCharType="begin"/>
+      </w:r>
+      <w:r>
+        <w:rPr>
+          <w:i w:val="0"/>
+          <w:sz w:val="24"/>
+          <w:szCs w:val="24"/>
+        </w:rPr>
+        <w:instrText xml:space="preserve"> SEQ Table \* ARABIC \s 1 </w:instrText>
+      </w:r>
+      <w:r>
+        <w:rPr>
+          <w:i w:val="0"/>
+          <w:sz w:val="24"/>
+          <w:szCs w:val="24"/>
+        </w:rPr>
+        <w:fldChar w:fldCharType="separate"/>
+      </w:r>
+      <w:r>
+        <w:rPr>
+          <w:i w:val="0"/>
+          <w:noProof/>
+          <w:sz w:val="24"/>
+          <w:szCs w:val="24"/>
+        </w:rPr>
+        <w:t>1</w:t>
+      </w:r>
+      <w:r>
+        <w:rPr>
+          <w:i w:val="0"/>
+          <w:sz w:val="24"/>
+          <w:szCs w:val="24"/>
+        </w:rPr>
+        <w:fldChar w:fldCharType="end"/>
+      </w:r>
+      <w:r>
+        <w:rPr>
+          <w:i w:val="0"/>
+          <w:sz w:val="24"/>
+          <w:szCs w:val="24"/>
+        </w:rPr>
+        <w:t xml:space="preserve"> Specifications</w:t>
+      </w:r>
+    </w:p>
+    <w:p/>
+    <w:p>
+      <w:pPr>
+        <w:spacing w:line="360" w:lineRule="auto"/>
+        <w:ind w:firstLine="432"/>
+        <w:rPr>
+          <w:lang w:val="sv-SE"/>
+        </w:rPr>
+      </w:pPr>
+      <w:r>
+        <w:rPr>
+          <w:lang w:val="sv-SE"/>
+        </w:rPr>
+        <w:t>While implementing Arduino U</w:t>
+      </w:r>
+      <w:r>
+        <w:rPr>
+          <w:lang w:val="sv-SE"/>
+        </w:rPr>
+        <w:t>no</w:t>
+      </w:r>
+      <w:r>
+        <w:rPr>
+          <w:lang w:val="sv-SE"/>
+        </w:rPr>
+        <w:t xml:space="preserve"> part of the project, </w:t>
+      </w:r>
+      <w:r>
+        <w:rPr>
+          <w:lang w:val="sv-SE"/>
+        </w:rPr>
+        <w:t>key thing is to have microcontroller</w:t>
+      </w:r>
+      <w:r>
+        <w:rPr>
+          <w:lang w:val="sv-SE"/>
+        </w:rPr>
+        <w:t xml:space="preserve"> specifications in mind because those specifications could affect performance</w:t>
+      </w:r>
+      <w:r>
+        <w:rPr>
+          <w:lang w:val="sv-SE"/>
+        </w:rPr>
+        <w:t xml:space="preserve"> of the software</w:t>
+      </w:r>
+      <w:r>
+        <w:rPr>
+          <w:lang w:val="sv-SE"/>
+        </w:rPr>
+        <w:t xml:space="preserve"> later on.</w:t>
+      </w:r>
+      <w:r>
+        <w:rPr>
+          <w:lang w:val="sv-SE"/>
+        </w:rPr>
+        <w:t xml:space="preserve"> In Table 7-2 performance of some operations used within this project is given.</w:t>
+      </w:r>
+      <w:r>
+        <w:rPr>
+          <w:lang w:val="sv-SE"/>
+        </w:rPr>
+        <w:t xml:space="preserve"> </w:t>
+      </w:r>
+    </w:p>
+    <w:tbl>
+      <w:tblPr>
+        <w:tblStyle w:val="TableGrid"/>
+        <w:tblW w:w="0" w:type="auto"/>
+        <w:jc w:val="center"/>
+        <w:tblLook w:val="04A0" w:firstRow="1" w:lastRow="0" w:firstColumn="1" w:lastColumn="0" w:noHBand="0" w:noVBand="1"/>
+      </w:tblPr>
+      <w:tblGrid>
+        <w:gridCol w:w="4495"/>
+        <w:gridCol w:w="2635"/>
+      </w:tblGrid>
+      <w:tr>
+        <w:trPr>
+          <w:trHeight w:val="284"/>
+          <w:jc w:val="center"/>
+        </w:trPr>
+        <w:tc>
+          <w:tcPr>
+            <w:tcW w:w="4495" w:type="dxa"/>
+            <w:shd w:val="clear" w:color="auto" w:fill="2E74B5" w:themeFill="accent1" w:themeFillShade="BF"/>
+            <w:vAlign w:val="center"/>
+          </w:tcPr>
+          <w:p>
+            <w:pPr>
+              <w:keepNext/>
+              <w:tabs>
+                <w:tab w:val="center" w:pos="1402"/>
+                <w:tab w:val="right" w:pos="2804"/>
+              </w:tabs>
+              <w:spacing w:line="360" w:lineRule="auto"/>
+              <w:jc w:val="center"/>
+              <w:rPr>
+                <w:lang w:val="sv-SE"/>
+              </w:rPr>
+            </w:pPr>
+            <w:r>
+              <w:rPr>
+                <w:b/>
+                <w:color w:val="FFFFFF" w:themeColor="background1"/>
+                <w:lang w:val="sv-SE"/>
+              </w:rPr>
+              <w:t>Operation</w:t>
+            </w:r>
+          </w:p>
+        </w:tc>
+        <w:tc>
+          <w:tcPr>
+            <w:tcW w:w="2635" w:type="dxa"/>
+            <w:shd w:val="clear" w:color="auto" w:fill="2E74B5" w:themeFill="accent1" w:themeFillShade="BF"/>
+            <w:vAlign w:val="center"/>
+          </w:tcPr>
+          <w:p>
+            <w:pPr>
+              <w:keepNext/>
+              <w:tabs>
+                <w:tab w:val="center" w:pos="1402"/>
+                <w:tab w:val="right" w:pos="2804"/>
+              </w:tabs>
+              <w:spacing w:line="360" w:lineRule="auto"/>
+              <w:jc w:val="center"/>
+              <w:rPr>
+                <w:lang w:val="sv-SE"/>
+              </w:rPr>
+            </w:pPr>
+            <w:r>
+              <w:rPr>
+                <w:b/>
+                <w:color w:val="FFFFFF" w:themeColor="background1"/>
+                <w:lang w:val="sv-SE"/>
+              </w:rPr>
+              <w:t>Time</w:t>
+            </w:r>
+          </w:p>
+        </w:tc>
+      </w:tr>
+      <w:tr>
+        <w:trPr>
+          <w:trHeight w:val="284"/>
+          <w:jc w:val="center"/>
+        </w:trPr>
+        <w:tc>
+          <w:tcPr>
+            <w:tcW w:w="4495" w:type="dxa"/>
+            <w:vAlign w:val="center"/>
+          </w:tcPr>
+          <w:p>
+            <w:pPr>
+              <w:keepNext/>
+              <w:spacing w:line="360" w:lineRule="auto"/>
+              <w:jc w:val="center"/>
+              <w:rPr>
+                <w:lang w:val="sv-SE"/>
+              </w:rPr>
+            </w:pPr>
+            <w:r>
+              <w:rPr>
+                <w:lang w:val="sv-SE"/>
+              </w:rPr>
+              <w:t>Generating ECDH key pair</w:t>
+            </w:r>
+          </w:p>
+        </w:tc>
+        <w:tc>
+          <w:tcPr>
+            <w:tcW w:w="2635" w:type="dxa"/>
+            <w:vAlign w:val="center"/>
+          </w:tcPr>
+          <w:p>
+            <w:pPr>
+              <w:keepNext/>
+              <w:spacing w:line="360" w:lineRule="auto"/>
+              <w:jc w:val="center"/>
+              <w:rPr>
+                <w:lang w:val="sv-SE"/>
+              </w:rPr>
+            </w:pPr>
+            <w:r>
+              <w:rPr>
+                <w:lang w:val="sv-SE"/>
+              </w:rPr>
+              <w:t>3259 ms</w:t>
+            </w:r>
+          </w:p>
+        </w:tc>
+      </w:tr>
+      <w:tr>
+        <w:trPr>
+          <w:trHeight w:val="409"/>
+          <w:jc w:val="center"/>
+        </w:trPr>
+        <w:tc>
+          <w:tcPr>
+            <w:tcW w:w="4495" w:type="dxa"/>
+            <w:vAlign w:val="center"/>
+          </w:tcPr>
+          <w:p>
+            <w:pPr>
+              <w:keepNext/>
+              <w:spacing w:line="360" w:lineRule="auto"/>
+              <w:jc w:val="center"/>
+              <w:rPr>
+                <w:lang w:val="sv-SE"/>
+              </w:rPr>
+            </w:pPr>
+            <w:r>
+              <w:rPr>
+                <w:lang w:val="sv-SE"/>
+              </w:rPr>
+              <w:t>Generating shared secret</w:t>
+            </w:r>
+          </w:p>
+        </w:tc>
+        <w:tc>
+          <w:tcPr>
+            <w:tcW w:w="2635" w:type="dxa"/>
+            <w:vAlign w:val="center"/>
+          </w:tcPr>
+          <w:p>
+            <w:pPr>
+              <w:keepNext/>
+              <w:spacing w:line="360" w:lineRule="auto"/>
+              <w:jc w:val="center"/>
+              <w:rPr>
+                <w:lang w:val="sv-SE"/>
+              </w:rPr>
+            </w:pPr>
+            <w:r>
+              <w:rPr>
+                <w:lang w:val="sv-SE"/>
+              </w:rPr>
+              <w:t>3241 ms</w:t>
+            </w:r>
+          </w:p>
+        </w:tc>
+      </w:tr>
+      <w:tr>
+        <w:trPr>
+          <w:trHeight w:val="409"/>
+          <w:jc w:val="center"/>
+        </w:trPr>
+        <w:tc>
+          <w:tcPr>
+            <w:tcW w:w="4495" w:type="dxa"/>
+            <w:vAlign w:val="center"/>
+          </w:tcPr>
+          <w:p>
+            <w:pPr>
+              <w:keepNext/>
+              <w:spacing w:line="360" w:lineRule="auto"/>
+              <w:jc w:val="center"/>
+              <w:rPr>
+                <w:lang w:val="sv-SE"/>
+              </w:rPr>
+            </w:pPr>
+            <w:r>
+              <w:rPr>
+                <w:lang w:val="sv-SE"/>
+              </w:rPr>
+              <w:t>AES256 key setup</w:t>
+            </w:r>
+          </w:p>
+        </w:tc>
+        <w:tc>
+          <w:tcPr>
+            <w:tcW w:w="2635" w:type="dxa"/>
+            <w:vAlign w:val="center"/>
+          </w:tcPr>
+          <w:p>
+            <w:pPr>
+              <w:keepNext/>
+              <w:spacing w:line="360" w:lineRule="auto"/>
+              <w:jc w:val="center"/>
+              <w:rPr>
+                <w:lang w:val="sv-SE"/>
+              </w:rPr>
+            </w:pPr>
+            <w:r>
+              <w:rPr>
+                <w:lang w:val="sv-SE"/>
+              </w:rPr>
+              <w:t>437 us</w:t>
+            </w:r>
+          </w:p>
+        </w:tc>
+      </w:tr>
+      <w:tr>
+        <w:trPr>
+          <w:trHeight w:val="409"/>
+          <w:jc w:val="center"/>
+        </w:trPr>
+        <w:tc>
+          <w:tcPr>
+            <w:tcW w:w="4495" w:type="dxa"/>
+            <w:vAlign w:val="center"/>
+          </w:tcPr>
+          <w:p>
+            <w:pPr>
+              <w:keepNext/>
+              <w:spacing w:line="360" w:lineRule="auto"/>
+              <w:jc w:val="center"/>
+              <w:rPr>
+                <w:lang w:val="sv-SE"/>
+              </w:rPr>
+            </w:pPr>
+            <w:r>
+              <w:rPr>
+                <w:lang w:val="sv-SE"/>
+              </w:rPr>
+              <w:t>AES256 encryption</w:t>
+            </w:r>
+            <w:r>
+              <w:rPr>
+                <w:lang w:val="sv-SE"/>
+              </w:rPr>
+              <w:t xml:space="preserve"> (per byte)</w:t>
+            </w:r>
+          </w:p>
+        </w:tc>
+        <w:tc>
+          <w:tcPr>
+            <w:tcW w:w="2635" w:type="dxa"/>
+            <w:vAlign w:val="center"/>
+          </w:tcPr>
+          <w:p>
+            <w:pPr>
+              <w:keepNext/>
+              <w:spacing w:line="360" w:lineRule="auto"/>
+              <w:jc w:val="center"/>
+              <w:rPr>
+                <w:lang w:val="sv-SE"/>
+              </w:rPr>
+            </w:pPr>
+            <w:r>
+              <w:rPr>
+                <w:lang w:val="sv-SE"/>
+              </w:rPr>
+              <w:t>24 us</w:t>
+            </w:r>
+          </w:p>
+        </w:tc>
+      </w:tr>
+      <w:tr>
+        <w:trPr>
+          <w:trHeight w:val="409"/>
+          <w:jc w:val="center"/>
+        </w:trPr>
+        <w:tc>
+          <w:tcPr>
+            <w:tcW w:w="4495" w:type="dxa"/>
+            <w:vAlign w:val="center"/>
+          </w:tcPr>
+          <w:p>
+            <w:pPr>
+              <w:keepNext/>
+              <w:spacing w:line="360" w:lineRule="auto"/>
+              <w:jc w:val="center"/>
+              <w:rPr>
+                <w:lang w:val="sv-SE"/>
+              </w:rPr>
+            </w:pPr>
+            <w:r>
+              <w:rPr>
+                <w:lang w:val="sv-SE"/>
+              </w:rPr>
+              <w:t>AES256 decryption</w:t>
+            </w:r>
+            <w:r>
+              <w:rPr>
+                <w:lang w:val="sv-SE"/>
+              </w:rPr>
+              <w:t xml:space="preserve"> (per byte)</w:t>
+            </w:r>
+          </w:p>
+        </w:tc>
+        <w:tc>
+          <w:tcPr>
+            <w:tcW w:w="2635" w:type="dxa"/>
+            <w:vAlign w:val="center"/>
+          </w:tcPr>
+          <w:p>
+            <w:pPr>
+              <w:keepNext/>
+              <w:spacing w:line="360" w:lineRule="auto"/>
+              <w:jc w:val="center"/>
+              <w:rPr>
+                <w:lang w:val="sv-SE"/>
+              </w:rPr>
+            </w:pPr>
+            <w:r>
+              <w:rPr>
+                <w:lang w:val="sv-SE"/>
+              </w:rPr>
+              <w:t>46 us</w:t>
+            </w:r>
+          </w:p>
+        </w:tc>
+      </w:tr>
+      <w:tr>
+        <w:trPr>
+          <w:trHeight w:val="409"/>
+          <w:jc w:val="center"/>
+        </w:trPr>
+        <w:tc>
+          <w:tcPr>
+            <w:tcW w:w="4495" w:type="dxa"/>
+            <w:vAlign w:val="center"/>
+          </w:tcPr>
+          <w:p>
+            <w:pPr>
+              <w:keepNext/>
+              <w:spacing w:line="360" w:lineRule="auto"/>
+              <w:jc w:val="center"/>
+              <w:rPr>
+                <w:lang w:val="sv-SE"/>
+              </w:rPr>
+            </w:pPr>
+            <w:r>
+              <w:rPr>
+                <w:lang w:val="sv-SE"/>
+              </w:rPr>
+              <w:t>SHA256 hashing</w:t>
+            </w:r>
+          </w:p>
+        </w:tc>
+        <w:tc>
+          <w:tcPr>
+            <w:tcW w:w="2635" w:type="dxa"/>
+            <w:vAlign w:val="center"/>
+          </w:tcPr>
+          <w:p>
+            <w:pPr>
+              <w:keepNext/>
+              <w:spacing w:line="360" w:lineRule="auto"/>
+              <w:jc w:val="center"/>
+              <w:rPr>
+                <w:lang w:val="sv-SE"/>
+              </w:rPr>
+            </w:pPr>
+            <w:r>
+              <w:rPr>
+                <w:lang w:val="sv-SE"/>
+              </w:rPr>
+              <w:t>2835 us</w:t>
+            </w:r>
+          </w:p>
+        </w:tc>
+      </w:tr>
+    </w:tbl>
+    <w:p>
+      <w:pPr>
+        <w:pStyle w:val="Caption"/>
+        <w:jc w:val="center"/>
+        <w:rPr>
+          <w:i w:val="0"/>
+          <w:sz w:val="24"/>
+          <w:szCs w:val="24"/>
+        </w:rPr>
+      </w:pPr>
+    </w:p>
+    <w:p>
+      <w:pPr>
+        <w:pStyle w:val="Caption"/>
+        <w:jc w:val="center"/>
+        <w:rPr>
+          <w:i w:val="0"/>
+          <w:sz w:val="24"/>
+          <w:szCs w:val="24"/>
+        </w:rPr>
+      </w:pPr>
+      <w:r>
+        <w:rPr>
+          <w:i w:val="0"/>
+          <w:sz w:val="24"/>
+          <w:szCs w:val="24"/>
+        </w:rPr>
+        <w:t xml:space="preserve">Table </w:t>
+      </w:r>
+      <w:r>
+        <w:rPr>
+          <w:i w:val="0"/>
+          <w:sz w:val="24"/>
+          <w:szCs w:val="24"/>
+        </w:rPr>
+        <w:fldChar w:fldCharType="begin"/>
+      </w:r>
+      <w:r>
+        <w:rPr>
+          <w:i w:val="0"/>
+          <w:sz w:val="24"/>
+          <w:szCs w:val="24"/>
+        </w:rPr>
+        <w:instrText xml:space="preserve"> STYLEREF 1 \s </w:instrText>
+      </w:r>
+      <w:r>
+        <w:rPr>
+          <w:i w:val="0"/>
+          <w:sz w:val="24"/>
+          <w:szCs w:val="24"/>
+        </w:rPr>
+        <w:fldChar w:fldCharType="separate"/>
+      </w:r>
+      <w:r>
+        <w:rPr>
+          <w:i w:val="0"/>
+          <w:sz w:val="24"/>
+          <w:szCs w:val="24"/>
+        </w:rPr>
+        <w:t>7</w:t>
+      </w:r>
+      <w:r>
+        <w:rPr>
+          <w:i w:val="0"/>
+          <w:sz w:val="24"/>
+          <w:szCs w:val="24"/>
+        </w:rPr>
+        <w:fldChar w:fldCharType="end"/>
+      </w:r>
+      <w:r>
+        <w:rPr>
+          <w:i w:val="0"/>
+          <w:sz w:val="24"/>
+          <w:szCs w:val="24"/>
+        </w:rPr>
+        <w:noBreakHyphen/>
+      </w:r>
+      <w:r>
+        <w:rPr>
+          <w:i w:val="0"/>
+          <w:sz w:val="24"/>
+          <w:szCs w:val="24"/>
+        </w:rPr>
+        <w:fldChar w:fldCharType="begin"/>
+      </w:r>
+      <w:r>
+        <w:rPr>
+          <w:i w:val="0"/>
+          <w:sz w:val="24"/>
+          <w:szCs w:val="24"/>
+        </w:rPr>
+        <w:instrText xml:space="preserve"> SEQ Table \* ARABIC \s 1 </w:instrText>
+      </w:r>
+      <w:r>
+        <w:rPr>
+          <w:i w:val="0"/>
+          <w:sz w:val="24"/>
+          <w:szCs w:val="24"/>
+        </w:rPr>
+        <w:fldChar w:fldCharType="separate"/>
+      </w:r>
+      <w:r>
+        <w:rPr>
+          <w:i w:val="0"/>
+          <w:sz w:val="24"/>
+          <w:szCs w:val="24"/>
+        </w:rPr>
+        <w:t>2</w:t>
+      </w:r>
+      <w:r>
+        <w:rPr>
+          <w:i w:val="0"/>
+          <w:sz w:val="24"/>
+          <w:szCs w:val="24"/>
+        </w:rPr>
+        <w:fldChar w:fldCharType="end"/>
+      </w:r>
+      <w:r>
+        <w:rPr>
+          <w:i w:val="0"/>
+          <w:sz w:val="24"/>
+          <w:szCs w:val="24"/>
+        </w:rPr>
+        <w:t xml:space="preserve"> Performances</w:t>
+      </w:r>
+    </w:p>
+    <w:p/>
+    <w:p>
+      <w:pPr>
+        <w:pStyle w:val="Heading2"/>
+        <w:rPr>
+          <w:lang w:val="sv-SE"/>
+        </w:rPr>
+      </w:pPr>
+      <w:bookmarkStart w:id="12" w:name="_Toc535963985"/>
+      <w:r>
+        <w:rPr>
+          <w:lang w:val="sv-SE"/>
+        </w:rPr>
+        <w:t>Android application</w:t>
+      </w:r>
+      <w:bookmarkEnd w:id="12"/>
+    </w:p>
+    <w:p>
+      <w:pPr>
+        <w:spacing w:line="360" w:lineRule="auto"/>
+        <w:ind w:firstLine="432"/>
+        <w:rPr>
+          <w:lang w:val="sv-SE"/>
+        </w:rPr>
+      </w:pPr>
+      <w:r>
+        <w:rPr>
+          <w:lang w:val="sv-SE"/>
+        </w:rPr>
+        <w:t>Android application part of the system is implement</w:t>
+      </w:r>
+      <w:r>
+        <w:rPr>
+          <w:lang w:val="sv-SE"/>
+        </w:rPr>
+        <w:t>ed</w:t>
+      </w:r>
+      <w:r>
+        <w:rPr>
+          <w:lang w:val="sv-SE"/>
+        </w:rPr>
+        <w:t xml:space="preserve"> by using Xamarin Forms and C# programming language.</w:t>
+      </w:r>
+      <w:r>
+        <w:rPr>
+          <w:lang w:val="sv-SE"/>
+        </w:rPr>
+        <w:t xml:space="preserve"> Unlike the Arduino Uno microcontroller part where an external open source cryptography library is</w:t>
+      </w:r>
+      <w:r>
+        <w:rPr>
+          <w:lang w:val="sv-SE"/>
+        </w:rPr>
+        <w:t xml:space="preserve"> being</w:t>
+      </w:r>
+      <w:r>
+        <w:rPr>
+          <w:lang w:val="sv-SE"/>
+        </w:rPr>
+        <w:t xml:space="preserve"> used, </w:t>
+      </w:r>
+      <w:r>
+        <w:rPr>
+          <w:lang w:val="sv-SE"/>
+        </w:rPr>
+        <w:t xml:space="preserve">in </w:t>
+      </w:r>
+      <w:r>
+        <w:rPr>
+          <w:lang w:val="sv-SE"/>
+        </w:rPr>
+        <w:t>the Android application C# built-in cryptography library is</w:t>
+      </w:r>
+      <w:r>
+        <w:rPr>
+          <w:lang w:val="sv-SE"/>
+        </w:rPr>
+        <w:t xml:space="preserve"> being</w:t>
+      </w:r>
+      <w:r>
+        <w:rPr>
+          <w:lang w:val="sv-SE"/>
+        </w:rPr>
+        <w:t xml:space="preserve"> used.</w:t>
+      </w:r>
+    </w:p>
+    <w:p>
+      <w:pPr>
+        <w:spacing w:line="360" w:lineRule="auto"/>
+        <w:ind w:firstLine="432"/>
+        <w:rPr>
+          <w:lang w:val="sv-SE"/>
+        </w:rPr>
+      </w:pPr>
+      <w:r>
+        <w:rPr>
+          <w:lang w:val="sv-SE"/>
+        </w:rPr>
+        <w:t xml:space="preserve">Secure </w:t>
+      </w:r>
+      <w:r>
+        <w:rPr>
+          <w:lang w:val="sv-SE"/>
+        </w:rPr>
+        <w:t>communication</w:t>
+      </w:r>
+      <w:r>
+        <w:rPr>
+          <w:lang w:val="sv-SE"/>
+        </w:rPr>
+        <w:t xml:space="preserve"> with Arduino Uno microcontroller</w:t>
+      </w:r>
+      <w:r>
+        <w:rPr>
+          <w:lang w:val="sv-SE"/>
+        </w:rPr>
+        <w:t xml:space="preserve"> is initiated from Android application side. First, user of Android application needs to enable Bluetooth on his phone and scan for nearby</w:t>
+      </w:r>
+      <w:r>
+        <w:rPr>
+          <w:lang w:val="sv-SE"/>
+        </w:rPr>
+        <w:t xml:space="preserve"> BLE</w:t>
+      </w:r>
+      <w:r>
+        <w:rPr>
+          <w:lang w:val="sv-SE"/>
+        </w:rPr>
+        <w:t xml:space="preserve"> devices.</w:t>
+      </w:r>
+      <w:r>
+        <w:rPr>
+          <w:lang w:val="sv-SE"/>
+        </w:rPr>
+        <w:t xml:space="preserve"> Once the scanning is over, user chooses one </w:t>
+      </w:r>
+      <w:r>
+        <w:rPr>
+          <w:lang w:val="sv-SE"/>
+        </w:rPr>
+        <w:t xml:space="preserve">of the </w:t>
+      </w:r>
+      <w:r>
+        <w:rPr>
+          <w:lang w:val="sv-SE"/>
+        </w:rPr>
+        <w:t>device</w:t>
+      </w:r>
+      <w:r>
+        <w:rPr>
+          <w:lang w:val="sv-SE"/>
+        </w:rPr>
+        <w:t>s</w:t>
+      </w:r>
+      <w:r>
+        <w:rPr>
+          <w:lang w:val="sv-SE"/>
+        </w:rPr>
+        <w:t xml:space="preserve"> </w:t>
+      </w:r>
+      <w:r>
+        <w:rPr>
+          <w:lang w:val="sv-SE"/>
+        </w:rPr>
+        <w:t>from the</w:t>
+      </w:r>
+      <w:r>
+        <w:rPr>
+          <w:lang w:val="sv-SE"/>
+        </w:rPr>
+        <w:t xml:space="preserve"> list of all scanned devices.</w:t>
+      </w:r>
+      <w:r>
+        <w:rPr>
+          <w:lang w:val="sv-SE"/>
+        </w:rPr>
+        <w:t xml:space="preserve"> When the device is successfully selected, list of all the services </w:t>
+      </w:r>
+      <w:r>
+        <w:rPr>
+          <w:lang w:val="sv-SE"/>
+        </w:rPr>
+        <w:lastRenderedPageBreak/>
+        <w:t xml:space="preserve">and characteristics associated </w:t>
+      </w:r>
+      <w:r>
+        <w:rPr>
+          <w:lang w:val="sv-SE"/>
+        </w:rPr>
+        <w:t>to</w:t>
+      </w:r>
+      <w:r>
+        <w:rPr>
+          <w:lang w:val="sv-SE"/>
+        </w:rPr>
+        <w:t xml:space="preserve"> that device is being shown.</w:t>
+      </w:r>
+      <w:r>
+        <w:rPr>
+          <w:lang w:val="sv-SE"/>
+        </w:rPr>
+        <w:t xml:space="preserve"> </w:t>
+      </w:r>
+      <w:r>
+        <w:rPr>
+          <w:lang w:val="sv-SE"/>
+        </w:rPr>
+        <w:t>Furthermore, characteristic responsible for exchanging messages between two BLE devices is chosen.</w:t>
+      </w:r>
+    </w:p>
+    <w:p>
+      <w:pPr>
+        <w:pStyle w:val="Heading1"/>
+        <w:rPr>
+          <w:lang w:val="sv-SE"/>
+        </w:rPr>
+      </w:pPr>
+      <w:bookmarkStart w:id="13" w:name="_Toc535963986"/>
       <w:r>
         <w:rPr>
           <w:lang w:val="sv-SE"/>
@@ -6668,7 +8576,7 @@
         <w:lastRenderedPageBreak/>
         <w:t>Conclusion</w:t>
       </w:r>
-      <w:bookmarkEnd w:id="10"/>
+      <w:bookmarkEnd w:id="13"/>
     </w:p>
     <w:p>
       <w:pPr>
@@ -6694,8 +8602,23 @@
         <w:rPr>
           <w:lang w:val="sv-SE"/>
         </w:rPr>
-        <w:t xml:space="preserve">, implies both, privacy and authentication. </w:t>
-      </w:r>
+        <w:t>, implies bo</w:t>
+      </w:r>
+      <w:r>
+        <w:rPr>
+          <w:lang w:val="sv-SE"/>
+        </w:rPr>
+        <w:t>th, privacy and authentication.</w:t>
+      </w:r>
+    </w:p>
+    <w:p>
+      <w:pPr>
+        <w:spacing w:line="360" w:lineRule="auto"/>
+        <w:ind w:firstLine="432"/>
+        <w:rPr>
+          <w:lang w:val="sv-SE"/>
+        </w:rPr>
+      </w:pPr>
       <w:r>
         <w:rPr>
           <w:lang w:val="sv-SE"/>
@@ -6712,13 +8635,7 @@
         <w:rPr>
           <w:lang w:val="sv-SE"/>
         </w:rPr>
-        <w:t>over Bluetooth Low Energy</w:t>
-      </w:r>
-      <w:r>
-        <w:rPr>
-          <w:lang w:val="sv-SE"/>
-        </w:rPr>
-        <w:t>. In our case, those entities are Arduino Uno microcontroller and Android application but</w:t>
+        <w:t>over Bluetooth Low Energy. In our case, those entities are Arduino Uno microcontroller and Android application but</w:t>
       </w:r>
       <w:r>
         <w:rPr>
@@ -6760,10 +8677,41 @@
         <w:rPr>
           <w:lang w:val="sv-SE"/>
         </w:rPr>
-        <w:t xml:space="preserve"> already mentioned aspects of security, privacy and authentication.</w:t>
-      </w:r>
-      <w:bookmarkStart w:id="11" w:name="_GoBack"/>
-      <w:bookmarkEnd w:id="11"/>
+        <w:t xml:space="preserve"> already mentioned aspects of security, privacy and authentication</w:t>
+      </w:r>
+      <w:r>
+        <w:rPr>
+          <w:lang w:val="sv-SE"/>
+        </w:rPr>
+        <w:t>.</w:t>
+      </w:r>
+    </w:p>
+    <w:p>
+      <w:pPr>
+        <w:spacing w:line="360" w:lineRule="auto"/>
+        <w:ind w:firstLine="432"/>
+        <w:rPr>
+          <w:lang w:val="sv-SE"/>
+        </w:rPr>
+      </w:pPr>
+      <w:r>
+        <w:rPr>
+          <w:lang w:val="sv-SE"/>
+        </w:rPr>
+        <w:t>At the end, this project represents one of many ways on how to achieve secure communication between two entities</w:t>
+      </w:r>
+      <w:r>
+        <w:rPr>
+          <w:lang w:val="sv-SE"/>
+        </w:rPr>
+        <w:t xml:space="preserve"> over the Bluetooth Low Energy channel</w:t>
+      </w:r>
+      <w:r>
+        <w:rPr>
+          <w:lang w:val="sv-SE"/>
+        </w:rPr>
+        <w:t>. Thus, it gives solution to many real-world problems, especially in the field of IoT.</w:t>
+      </w:r>
     </w:p>
     <w:p>
       <w:pPr>
@@ -6776,7 +8724,7 @@
           <w:lang w:val="sv-SE"/>
         </w:rPr>
       </w:pPr>
-      <w:bookmarkStart w:id="12" w:name="_Toc535785062"/>
+      <w:bookmarkStart w:id="14" w:name="_Toc535963987"/>
       <w:r>
         <w:rPr>
           <w:lang w:val="sv-SE"/>
@@ -6796,7 +8744,7 @@
         </w:rPr>
         <w:t>E</w:t>
       </w:r>
-      <w:bookmarkEnd w:id="12"/>
+      <w:bookmarkEnd w:id="14"/>
     </w:p>
     <w:p>
       <w:pPr>
@@ -6863,10 +8811,13 @@
         <w:t xml:space="preserve"> </w:t>
       </w:r>
       <w:r>
-        <w:t>(16.01.2019</w:t>
-      </w:r>
-      <w:r>
-        <w:t>.)</w:t>
+        <w:t xml:space="preserve">(16th January </w:t>
+      </w:r>
+      <w:r>
+        <w:t>2019</w:t>
+      </w:r>
+      <w:r>
+        <w:t>)</w:t>
       </w:r>
     </w:p>
     <w:p>
@@ -6894,7 +8845,13 @@
         </w:r>
       </w:hyperlink>
       <w:r>
-        <w:t xml:space="preserve"> (16.01.2019.)</w:t>
+        <w:t xml:space="preserve"> (</w:t>
+      </w:r>
+      <w:r>
+        <w:t>16th January 2019</w:t>
+      </w:r>
+      <w:r>
+        <w:t>)</w:t>
       </w:r>
     </w:p>
     <w:p>
@@ -6928,7 +8885,13 @@
         </w:r>
       </w:hyperlink>
       <w:r>
-        <w:t xml:space="preserve"> (16.01.2019.)</w:t>
+        <w:t xml:space="preserve"> (</w:t>
+      </w:r>
+      <w:r>
+        <w:t>16th January 2019</w:t>
+      </w:r>
+      <w:r>
+        <w:t>)</w:t>
       </w:r>
     </w:p>
     <w:p>
@@ -6956,7 +8919,10 @@
         </w:r>
       </w:hyperlink>
       <w:r>
-        <w:t xml:space="preserve"> (16.01.2019.)</w:t>
+        <w:t xml:space="preserve"> (16th January 2019</w:t>
+      </w:r>
+      <w:r>
+        <w:t>)</w:t>
       </w:r>
     </w:p>
     <w:p>
@@ -6984,7 +8950,10 @@
         </w:r>
       </w:hyperlink>
       <w:r>
-        <w:t xml:space="preserve"> (16.01.2019.)</w:t>
+        <w:t xml:space="preserve"> (16th January 2019</w:t>
+      </w:r>
+      <w:r>
+        <w:t>)</w:t>
       </w:r>
     </w:p>
     <w:p>
@@ -7036,16 +9005,54 @@
     </w:p>
     <w:p>
       <w:pPr>
+        <w:pStyle w:val="ListParagraph"/>
+        <w:numPr>
+          <w:ilvl w:val="0"/>
+          <w:numId w:val="13"/>
+        </w:numPr>
         <w:spacing w:line="360" w:lineRule="auto"/>
-        <w:ind w:firstLine="432"/>
+        <w:jc w:val="left"/>
+        <w:rPr>
+          <w:lang w:val="sv-SE"/>
+        </w:rPr>
+      </w:pPr>
+      <w:r>
+        <w:t>„Arduino Cryptography Library“</w:t>
+      </w:r>
+      <w:r>
+        <w:t xml:space="preserve">, from the Internet </w:t>
+      </w:r>
+      <w:hyperlink r:id="rId19" w:history="1">
+        <w:r>
+          <w:rPr>
+            <w:rStyle w:val="Hyperlink"/>
+          </w:rPr>
+          <w:t>https://rweather.github.io/arduinolibs/index.html</w:t>
+        </w:r>
+      </w:hyperlink>
+      <w:r>
+        <w:t xml:space="preserve"> (</w:t>
+      </w:r>
+      <w:r>
+        <w:t>16th January 2019</w:t>
+      </w:r>
+      <w:r>
+        <w:t>)</w:t>
+      </w:r>
+    </w:p>
+    <w:p>
+      <w:pPr>
+        <w:spacing w:line="360" w:lineRule="auto"/>
         <w:rPr>
           <w:szCs w:val="28"/>
           <w:lang w:val="sv-SE"/>
         </w:rPr>
       </w:pPr>
+      <w:bookmarkStart w:id="15" w:name="_GoBack"/>
+      <w:bookmarkEnd w:id="15"/>
     </w:p>
     <w:sectPr>
-      <w:footerReference w:type="default" r:id="rId19"/>
+      <w:footerReference w:type="default" r:id="rId20"/>
       <w:pgSz w:w="11906" w:h="16838"/>
       <w:pgMar w:top="1417" w:right="1417" w:bottom="1417" w:left="1417" w:header="708" w:footer="708" w:gutter="0"/>
       <w:pgNumType w:start="1"/>
@@ -7115,7 +9122,7 @@
           <w:rPr>
             <w:noProof/>
           </w:rPr>
-          <w:t>13</w:t>
+          <w:t>15</w:t>
         </w:r>
         <w:r>
           <w:rPr>
@@ -7366,7 +9373,7 @@
   <w:abstractNum w:abstractNumId="2" w15:restartNumberingAfterBreak="0">
     <w:nsid w:val="0CBD551F"/>
     <w:multiLevelType w:val="hybridMultilevel"/>
-    <w:tmpl w:val="EA7085EC"/>
+    <w:tmpl w:val="0AA0F7B4"/>
     <w:lvl w:ilvl="0" w:tplc="041A0001">
       <w:start w:val="1"/>
       <w:numFmt w:val="bullet"/>
@@ -7379,7 +9386,7 @@
         <w:rFonts w:ascii="Symbol" w:hAnsi="Symbol" w:hint="default"/>
       </w:rPr>
     </w:lvl>
-    <w:lvl w:ilvl="1" w:tplc="041A0003" w:tentative="1">
+    <w:lvl w:ilvl="1" w:tplc="041A0003">
       <w:start w:val="1"/>
       <w:numFmt w:val="bullet"/>
       <w:lvlText w:val="o"/>
@@ -10798,7 +12805,7 @@
 </file>
 
 <file path=customXml/itemProps1.xml><?xml version="1.0" encoding="utf-8"?>
-<ds:datastoreItem xmlns:ds="http://schemas.openxmlformats.org/officeDocument/2006/customXml" ds:itemID="{DAAB9766-EF07-4365-8A90-C5226B4E87D9}">
+<ds:datastoreItem xmlns:ds="http://schemas.openxmlformats.org/officeDocument/2006/customXml" ds:itemID="{5310632A-E1B6-4C52-B49D-602CD328F50B}">
   <ds:schemaRefs>
     <ds:schemaRef ds:uri="http://schemas.openxmlformats.org/officeDocument/2006/bibliography"/>
   </ds:schemaRefs>

</xml_diff>